<commit_message>
Updated for CTRE Toolsuite 5.1.2.1
Use WPI_TalonSRX instead of TalonSRX.
</commit_message>
<xml_diff>
--- a/Reference Materials/2018 Java Porting Guide.docx
+++ b/Reference Materials/2018 Java Porting Guide.docx
@@ -1,6 +1,6 @@
 
 <file path=word/document.xml><?xml version="1.0" encoding="utf-8"?>
-<w:document xmlns:wpc="http://schemas.microsoft.com/office/word/2010/wordprocessingCanvas" xmlns:mc="http://schemas.openxmlformats.org/markup-compatibility/2006" xmlns:o="urn:schemas-microsoft-com:office:office" xmlns:r="http://schemas.openxmlformats.org/officeDocument/2006/relationships" xmlns:m="http://schemas.openxmlformats.org/officeDocument/2006/math" xmlns:v="urn:schemas-microsoft-com:vml" xmlns:wp14="http://schemas.microsoft.com/office/word/2010/wordprocessingDrawing" xmlns:wp="http://schemas.openxmlformats.org/drawingml/2006/wordprocessingDrawing" xmlns:w10="urn:schemas-microsoft-com:office:word" xmlns:w="http://schemas.openxmlformats.org/wordprocessingml/2006/main" xmlns:w14="http://schemas.microsoft.com/office/word/2010/wordml" xmlns:w15="http://schemas.microsoft.com/office/word/2012/wordml" xmlns:wpg="http://schemas.microsoft.com/office/word/2010/wordprocessingGroup" xmlns:wpi="http://schemas.microsoft.com/office/word/2010/wordprocessingInk" xmlns:wne="http://schemas.microsoft.com/office/word/2006/wordml" xmlns:wps="http://schemas.microsoft.com/office/word/2010/wordprocessingShape" mc:Ignorable="w14 w15 wp14">
+<w:document xmlns:wpc="http://schemas.microsoft.com/office/word/2010/wordprocessingCanvas" xmlns:cx="http://schemas.microsoft.com/office/drawing/2014/chartex" xmlns:cx1="http://schemas.microsoft.com/office/drawing/2015/9/8/chartex" xmlns:cx2="http://schemas.microsoft.com/office/drawing/2015/10/21/chartex" xmlns:cx3="http://schemas.microsoft.com/office/drawing/2016/5/9/chartex" xmlns:cx4="http://schemas.microsoft.com/office/drawing/2016/5/10/chartex" xmlns:cx5="http://schemas.microsoft.com/office/drawing/2016/5/11/chartex" xmlns:cx6="http://schemas.microsoft.com/office/drawing/2016/5/12/chartex" xmlns:cx7="http://schemas.microsoft.com/office/drawing/2016/5/13/chartex" xmlns:cx8="http://schemas.microsoft.com/office/drawing/2016/5/14/chartex" xmlns:mc="http://schemas.openxmlformats.org/markup-compatibility/2006" xmlns:aink="http://schemas.microsoft.com/office/drawing/2016/ink" xmlns:am3d="http://schemas.microsoft.com/office/drawing/2017/model3d" xmlns:o="urn:schemas-microsoft-com:office:office" xmlns:r="http://schemas.openxmlformats.org/officeDocument/2006/relationships" xmlns:m="http://schemas.openxmlformats.org/officeDocument/2006/math" xmlns:v="urn:schemas-microsoft-com:vml" xmlns:wp14="http://schemas.microsoft.com/office/word/2010/wordprocessingDrawing" xmlns:wp="http://schemas.openxmlformats.org/drawingml/2006/wordprocessingDrawing" xmlns:w10="urn:schemas-microsoft-com:office:word" xmlns:w="http://schemas.openxmlformats.org/wordprocessingml/2006/main" xmlns:w14="http://schemas.microsoft.com/office/word/2010/wordml" xmlns:w15="http://schemas.microsoft.com/office/word/2012/wordml" xmlns:w16cid="http://schemas.microsoft.com/office/word/2016/wordml/cid" xmlns:w16se="http://schemas.microsoft.com/office/word/2015/wordml/symex" xmlns:wpg="http://schemas.microsoft.com/office/word/2010/wordprocessingGroup" xmlns:wpi="http://schemas.microsoft.com/office/word/2010/wordprocessingInk" xmlns:wne="http://schemas.microsoft.com/office/word/2006/wordml" xmlns:wps="http://schemas.microsoft.com/office/word/2010/wordprocessingShape" mc:Ignorable="w14 w15 w16se w16cid wp14">
   <w:body>
     <w:p>
       <w:pPr>
@@ -154,10 +154,6 @@
     </w:p>
     <w:p>
       <w:pPr>
-        <w:autoSpaceDE w:val="0"/>
-        <w:autoSpaceDN w:val="0"/>
-        <w:adjustRightInd w:val="0"/>
-        <w:spacing w:after="0" w:line="240" w:lineRule="auto"/>
         <w:rPr>
           <w:rFonts w:ascii="Times New Roman" w:hAnsi="Times New Roman"/>
           <w:sz w:val="24"/>
@@ -167,115 +163,87 @@
     </w:p>
     <w:p>
       <w:pPr>
-        <w:autoSpaceDE w:val="0"/>
-        <w:autoSpaceDN w:val="0"/>
-        <w:adjustRightInd w:val="0"/>
-        <w:spacing w:after="0" w:line="240" w:lineRule="auto"/>
-        <w:rPr>
-          <w:rFonts w:ascii="OpenSans" w:hAnsi="OpenSans" w:cs="OpenSans"/>
-          <w:color w:val="4472C4" w:themeColor="accent5"/>
+        <w:rPr>
+          <w:color w:val="5B9BD5"/>
           <w:sz w:val="24"/>
           <w:szCs w:val="24"/>
         </w:rPr>
       </w:pPr>
-      <w:r>
-        <w:rPr>
-          <w:rFonts w:ascii="OpenSans" w:hAnsi="OpenSans" w:cs="OpenSans"/>
-          <w:color w:val="FF0000"/>
-          <w:sz w:val="20"/>
-          <w:szCs w:val="20"/>
-        </w:rPr>
-        <w:t xml:space="preserve">CAN Talon SRX has been removed from </w:t>
-      </w:r>
       <w:proofErr w:type="spellStart"/>
-      <w:proofErr w:type="gramStart"/>
-      <w:r>
-        <w:rPr>
-          <w:rFonts w:ascii="OpenSans" w:hAnsi="OpenSans" w:cs="OpenSans"/>
-          <w:color w:val="FF0000"/>
-          <w:sz w:val="20"/>
-          <w:szCs w:val="20"/>
-        </w:rPr>
+      <w:r>
+        <w:t>CANTalon</w:t>
+      </w:r>
+      <w:proofErr w:type="spellEnd"/>
+      <w:r>
+        <w:t xml:space="preserve"> has been removed from </w:t>
+      </w:r>
+      <w:proofErr w:type="spellStart"/>
+      <w:r>
         <w:t>WPILib</w:t>
       </w:r>
       <w:proofErr w:type="spellEnd"/>
       <w:r>
-        <w:rPr>
-          <w:rFonts w:ascii="OpenSans" w:hAnsi="OpenSans" w:cs="OpenSans"/>
-          <w:color w:val="FF0000"/>
-          <w:sz w:val="20"/>
-          <w:szCs w:val="20"/>
-        </w:rPr>
-        <w:t>.</w:t>
-      </w:r>
-      <w:proofErr w:type="gramEnd"/>
-      <w:r>
-        <w:rPr>
-          <w:rFonts w:ascii="OpenSans" w:hAnsi="OpenSans" w:cs="OpenSans"/>
-          <w:color w:val="FF0000"/>
-          <w:sz w:val="20"/>
-          <w:szCs w:val="20"/>
-        </w:rPr>
-        <w:t xml:space="preserve"> See this </w:t>
-      </w:r>
-      <w:r>
-        <w:rPr>
-          <w:rFonts w:ascii="OpenSans" w:hAnsi="OpenSans" w:cs="OpenSans"/>
-          <w:color w:val="0000FF"/>
-          <w:sz w:val="20"/>
-          <w:szCs w:val="20"/>
-        </w:rPr>
-        <w:t xml:space="preserve">blog </w:t>
-      </w:r>
-      <w:r>
-        <w:rPr>
-          <w:rFonts w:ascii="OpenSans" w:hAnsi="OpenSans" w:cs="OpenSans"/>
-          <w:color w:val="FF0000"/>
-          <w:sz w:val="20"/>
-          <w:szCs w:val="20"/>
-        </w:rPr>
-        <w:t xml:space="preserve">for more info and find the CTRE </w:t>
-      </w:r>
-      <w:proofErr w:type="spellStart"/>
-      <w:r>
-        <w:rPr>
-          <w:rFonts w:ascii="OpenSans" w:hAnsi="OpenSans" w:cs="OpenSans"/>
-          <w:color w:val="FF0000"/>
-          <w:sz w:val="20"/>
-          <w:szCs w:val="20"/>
-        </w:rPr>
-        <w:t>Toolsuite</w:t>
-      </w:r>
-      <w:proofErr w:type="spellEnd"/>
-      <w:r>
-        <w:rPr>
-          <w:rFonts w:ascii="OpenSans" w:hAnsi="OpenSans" w:cs="OpenSans"/>
-          <w:color w:val="FF0000"/>
-          <w:sz w:val="20"/>
-          <w:szCs w:val="20"/>
-        </w:rPr>
-        <w:t xml:space="preserve"> installer here</w:t>
-      </w:r>
-      <w:r>
-        <w:rPr>
-          <w:rFonts w:ascii="OpenSans" w:hAnsi="OpenSans" w:cs="OpenSans"/>
-          <w:color w:val="4472C4" w:themeColor="accent5"/>
-          <w:sz w:val="24"/>
-          <w:szCs w:val="24"/>
-        </w:rPr>
-        <w:t xml:space="preserve">: </w:t>
-      </w:r>
-      <w:hyperlink r:id="rId4" w:history="1">
+        <w:t xml:space="preserve">. See this </w:t>
+      </w:r>
+      <w:hyperlink r:id="rId5" w:history="1">
         <w:r>
           <w:rPr>
             <w:rStyle w:val="Hyperlink"/>
-            <w:rFonts w:ascii="OpenSans" w:hAnsi="OpenSans" w:cs="OpenSans"/>
-            <w:sz w:val="24"/>
-            <w:szCs w:val="24"/>
           </w:rPr>
-          <w:t>http://www.ctr-electronics.com/control-system/motor-control.html</w:t>
+          <w:t>li</w:t>
+        </w:r>
+        <w:r>
+          <w:rPr>
+            <w:rStyle w:val="Hyperlink"/>
+          </w:rPr>
+          <w:t>n</w:t>
+        </w:r>
+        <w:r>
+          <w:rPr>
+            <w:rStyle w:val="Hyperlink"/>
+          </w:rPr>
+          <w:t>k</w:t>
         </w:r>
       </w:hyperlink>
+      <w:r>
+        <w:rPr>
+          <w:color w:val="0000FF"/>
+        </w:rPr>
+        <w:t xml:space="preserve"> </w:t>
+      </w:r>
+      <w:r>
+        <w:t xml:space="preserve">for more info and find the </w:t>
+      </w:r>
+      <w:hyperlink r:id="rId6" w:history="1">
+        <w:r>
+          <w:rPr>
+            <w:rStyle w:val="Hyperlink"/>
+          </w:rPr>
+          <w:t xml:space="preserve">CTRE </w:t>
+        </w:r>
+        <w:proofErr w:type="spellStart"/>
+        <w:r>
+          <w:rPr>
+            <w:rStyle w:val="Hyperlink"/>
+          </w:rPr>
+          <w:t>Toolsuite</w:t>
+        </w:r>
+        <w:proofErr w:type="spellEnd"/>
+        <w:r>
+          <w:rPr>
+            <w:rStyle w:val="Hyperlink"/>
+          </w:rPr>
+          <w:t xml:space="preserve"> installer here</w:t>
+        </w:r>
+      </w:hyperlink>
+      <w:r>
+        <w:rPr>
+          <w:color w:val="5B9BD5"/>
+          <w:sz w:val="24"/>
+          <w:szCs w:val="24"/>
+        </w:rPr>
+        <w:t>.</w:t>
+      </w:r>
     </w:p>
     <w:p>
       <w:pPr>
@@ -363,7 +331,7 @@
                     </pic:cNvPicPr>
                   </pic:nvPicPr>
                   <pic:blipFill>
-                    <a:blip r:embed="rId5">
+                    <a:blip r:embed="rId7">
                       <a:extLst>
                         <a:ext uri="{28A0092B-C50C-407E-A947-70E740481C1C}">
                           <a14:useLocalDpi xmlns:a14="http://schemas.microsoft.com/office/drawing/2010/main" val="0"/>
@@ -400,16 +368,7 @@
         <w:pStyle w:val="NoSpacing"/>
       </w:pPr>
       <w:r>
-        <w:t xml:space="preserve">The RobotDrive class has been split into </w:t>
-      </w:r>
-      <w:r>
-        <w:t>separate</w:t>
-      </w:r>
-      <w:r>
-        <w:t xml:space="preserve"> classes for different drive base platform types. These classes currently include Differential Drive (common 4wd/6wd/8wd/tank/etc. platforms), Killough Drive (3 omni's) and Mecanum</w:t>
-      </w:r>
-      <w:r>
-        <w:t>.</w:t>
+        <w:t>The RobotDrive class has been split into separate classes for different drive base platform types. These classes currently include Differential Drive (common 4wd/6wd/8wd/tank/etc. platforms), Killough Drive (3 omni's) and Mecanum.</w:t>
       </w:r>
     </w:p>
     <w:p>
@@ -637,16 +596,7 @@
           <w:sz w:val="20"/>
           <w:szCs w:val="20"/>
         </w:rPr>
-        <w:t>//</w:t>
-      </w:r>
-      <w:r>
-        <w:rPr>
-          <w:rFonts w:ascii="Consolas" w:hAnsi="Consolas" w:cs="Consolas"/>
-          <w:color w:val="3F7F5F"/>
-          <w:sz w:val="20"/>
-          <w:szCs w:val="20"/>
-        </w:rPr>
-        <w:t>Drive Train Declares</w:t>
+        <w:t>//Drive Train Declares</w:t>
       </w:r>
     </w:p>
     <w:p>
@@ -670,18 +620,7 @@
           <w:sz w:val="20"/>
           <w:szCs w:val="20"/>
         </w:rPr>
-        <w:t xml:space="preserve"> </w:t>
-      </w:r>
-      <w:r>
-        <w:rPr>
-          <w:rFonts w:ascii="Consolas" w:hAnsi="Consolas" w:cs="Consolas"/>
-          <w:b/>
-          <w:bCs/>
-          <w:color w:val="7F0055"/>
-          <w:sz w:val="20"/>
-          <w:szCs w:val="20"/>
-        </w:rPr>
-        <w:t>public</w:t>
+        <w:t xml:space="preserve"> public</w:t>
       </w:r>
       <w:r>
         <w:rPr>
@@ -1148,7 +1087,109 @@
           <w:sz w:val="20"/>
           <w:szCs w:val="20"/>
         </w:rPr>
-        <w:t>//</w:t>
+        <w:t>//Drive motor declares (Drive #1-4)</w:t>
+      </w:r>
+    </w:p>
+    <w:p>
+      <w:pPr>
+        <w:pStyle w:val="NoSpacing"/>
+      </w:pPr>
+      <w:r>
+        <w:rPr>
+          <w:rFonts w:ascii="Consolas" w:hAnsi="Consolas" w:cs="Consolas"/>
+          <w:i/>
+          <w:iCs/>
+          <w:color w:val="0000C0"/>
+          <w:sz w:val="20"/>
+          <w:szCs w:val="20"/>
+        </w:rPr>
+        <w:t xml:space="preserve"> leftFrontTalonSRX </w:t>
+      </w:r>
+      <w:r>
+        <w:t xml:space="preserve"> </w:t>
+      </w:r>
+      <w:r>
+        <w:t>= new CANTalon(1);</w:t>
+      </w:r>
+    </w:p>
+    <w:p>
+      <w:pPr>
+        <w:pStyle w:val="NoSpacing"/>
+      </w:pPr>
+      <w:r>
+        <w:t xml:space="preserve">  </w:t>
+      </w:r>
+      <w:r>
+        <w:rPr>
+          <w:rFonts w:ascii="Consolas" w:hAnsi="Consolas" w:cs="Consolas"/>
+          <w:i/>
+          <w:iCs/>
+          <w:color w:val="0000C0"/>
+          <w:sz w:val="20"/>
+          <w:szCs w:val="20"/>
+        </w:rPr>
+        <w:t xml:space="preserve">leftRearTalonSRX </w:t>
+      </w:r>
+      <w:r>
+        <w:t xml:space="preserve"> = new CANTalon(2);</w:t>
+      </w:r>
+    </w:p>
+    <w:p>
+      <w:pPr>
+        <w:pStyle w:val="NoSpacing"/>
+      </w:pPr>
+      <w:r>
+        <w:t xml:space="preserve">   </w:t>
+      </w:r>
+      <w:r>
+        <w:rPr>
+          <w:rFonts w:ascii="Consolas" w:hAnsi="Consolas" w:cs="Consolas"/>
+          <w:i/>
+          <w:iCs/>
+          <w:color w:val="0000C0"/>
+          <w:sz w:val="20"/>
+          <w:szCs w:val="20"/>
+        </w:rPr>
+        <w:t xml:space="preserve">rightFrontTalonSRX </w:t>
+      </w:r>
+      <w:r>
+        <w:t xml:space="preserve"> = new </w:t>
+      </w:r>
+      <w:r>
+        <w:t>CANTalon</w:t>
+      </w:r>
+      <w:r>
+        <w:t>(3);</w:t>
+      </w:r>
+    </w:p>
+    <w:p>
+      <w:pPr>
+        <w:pStyle w:val="NoSpacing"/>
+      </w:pPr>
+      <w:r>
+        <w:t xml:space="preserve">   </w:t>
+      </w:r>
+      <w:r>
+        <w:rPr>
+          <w:rFonts w:ascii="Consolas" w:hAnsi="Consolas" w:cs="Consolas"/>
+          <w:i/>
+          <w:iCs/>
+          <w:color w:val="0000C0"/>
+          <w:sz w:val="20"/>
+          <w:szCs w:val="20"/>
+        </w:rPr>
+        <w:t>rightRearTalonSRX</w:t>
+      </w:r>
+      <w:r>
+        <w:t xml:space="preserve"> = new CANTalon(4);</w:t>
+      </w:r>
+    </w:p>
+    <w:p>
+      <w:pPr>
+        <w:pStyle w:val="NoSpacing"/>
+      </w:pPr>
+      <w:r>
+        <w:t xml:space="preserve">   </w:t>
       </w:r>
       <w:r>
         <w:rPr>
@@ -1157,13 +1198,19 @@
           <w:sz w:val="20"/>
           <w:szCs w:val="20"/>
         </w:rPr>
-        <w:t>Drive motor declares (Drive #1-4)</w:t>
+        <w:t>//Creates the new robot drive to pass to subsystem</w:t>
       </w:r>
     </w:p>
     <w:p>
       <w:pPr>
         <w:pStyle w:val="NoSpacing"/>
-      </w:pPr>
+        <w:rPr>
+          <w:color w:val="2F5496" w:themeColor="accent5" w:themeShade="BF"/>
+        </w:rPr>
+      </w:pPr>
+      <w:r>
+        <w:t xml:space="preserve">   </w:t>
+      </w:r>
       <w:r>
         <w:rPr>
           <w:rFonts w:ascii="Consolas" w:hAnsi="Consolas" w:cs="Consolas"/>
@@ -1173,7 +1220,10 @@
           <w:sz w:val="20"/>
           <w:szCs w:val="20"/>
         </w:rPr>
-        <w:t xml:space="preserve"> </w:t>
+        <w:t>driveTrainRobotDrive</w:t>
+      </w:r>
+      <w:r>
+        <w:t xml:space="preserve"> = new RobotDrive(</w:t>
       </w:r>
       <w:r>
         <w:rPr>
@@ -1188,6 +1238,12 @@
       </w:r>
       <w:r>
         <w:rPr>
+          <w:color w:val="2F5496" w:themeColor="accent5" w:themeShade="BF"/>
+        </w:rPr>
+        <w:t xml:space="preserve">, </w:t>
+      </w:r>
+      <w:r>
+        <w:rPr>
           <w:rFonts w:ascii="Consolas" w:hAnsi="Consolas" w:cs="Consolas"/>
           <w:i/>
           <w:iCs/>
@@ -1195,13 +1251,48 @@
           <w:sz w:val="20"/>
           <w:szCs w:val="20"/>
         </w:rPr>
-        <w:t xml:space="preserve"> </w:t>
-      </w:r>
-      <w:r>
-        <w:t xml:space="preserve"> </w:t>
-      </w:r>
-      <w:r>
-        <w:t>= new CANTalon(1);</w:t>
+        <w:t>leftRearTalonSRX</w:t>
+      </w:r>
+      <w:r>
+        <w:rPr>
+          <w:color w:val="2F5496" w:themeColor="accent5" w:themeShade="BF"/>
+        </w:rPr>
+        <w:t>,</w:t>
+      </w:r>
+      <w:r>
+        <w:rPr>
+          <w:color w:val="2F5496" w:themeColor="accent5" w:themeShade="BF"/>
+        </w:rPr>
+        <w:t xml:space="preserve"> </w:t>
+      </w:r>
+      <w:r>
+        <w:rPr>
+          <w:color w:val="2F5496" w:themeColor="accent5" w:themeShade="BF"/>
+        </w:rPr>
+        <w:t xml:space="preserve"> </w:t>
+      </w:r>
+      <w:r>
+        <w:rPr>
+          <w:rFonts w:ascii="Consolas" w:hAnsi="Consolas" w:cs="Consolas"/>
+          <w:i/>
+          <w:iCs/>
+          <w:color w:val="0000C0"/>
+          <w:sz w:val="20"/>
+          <w:szCs w:val="20"/>
+        </w:rPr>
+        <w:t>rightFrontTalonSRX</w:t>
+      </w:r>
+      <w:r>
+        <w:rPr>
+          <w:color w:val="2F5496" w:themeColor="accent5" w:themeShade="BF"/>
+        </w:rPr>
+        <w:t xml:space="preserve">, </w:t>
+      </w:r>
+      <w:r>
+        <w:rPr>
+          <w:color w:val="2F5496" w:themeColor="accent5" w:themeShade="BF"/>
+        </w:rPr>
+        <w:t xml:space="preserve">  </w:t>
       </w:r>
     </w:p>
     <w:p>
@@ -1209,287 +1300,72 @@
         <w:pStyle w:val="NoSpacing"/>
       </w:pPr>
       <w:r>
+        <w:rPr>
+          <w:color w:val="2F5496" w:themeColor="accent5" w:themeShade="BF"/>
+        </w:rPr>
+        <w:t xml:space="preserve">                                                                                  </w:t>
+      </w:r>
+      <w:r>
+        <w:rPr>
+          <w:rFonts w:ascii="Consolas" w:hAnsi="Consolas" w:cs="Consolas"/>
+          <w:i/>
+          <w:iCs/>
+          <w:color w:val="0000C0"/>
+          <w:sz w:val="20"/>
+          <w:szCs w:val="20"/>
+        </w:rPr>
+        <w:t>rightRearTalonSRX</w:t>
+      </w:r>
+      <w:r>
+        <w:t>);</w:t>
+      </w:r>
+    </w:p>
+    <w:p>
+      <w:pPr>
+        <w:spacing w:after="0" w:line="240" w:lineRule="auto"/>
+        <w:rPr>
+          <w:i/>
+          <w:u w:val="single"/>
+        </w:rPr>
+      </w:pPr>
+      <w:r>
+        <w:rPr>
+          <w:i/>
+          <w:u w:val="single"/>
+        </w:rPr>
+        <w:t>Parameters</w:t>
+      </w:r>
+    </w:p>
+    <w:p>
+      <w:pPr>
+        <w:spacing w:after="0" w:line="240" w:lineRule="auto"/>
+        <w:rPr>
+          <w:i/>
+        </w:rPr>
+      </w:pPr>
+      <w:r>
+        <w:rPr>
+          <w:i/>
+        </w:rPr>
+        <w:t xml:space="preserve">  Joystick inputs from stickY, stickX</w:t>
+      </w:r>
+    </w:p>
+    <w:p>
+      <w:pPr>
+        <w:spacing w:after="0" w:line="240" w:lineRule="auto"/>
+        <w:rPr>
+          <w:i/>
+        </w:rPr>
+      </w:pPr>
+      <w:r>
+        <w:rPr>
+          <w:i/>
+        </w:rPr>
         <w:t xml:space="preserve">  </w:t>
       </w:r>
       <w:r>
         <w:rPr>
           <w:rFonts w:ascii="Consolas" w:hAnsi="Consolas" w:cs="Consolas"/>
-          <w:i/>
-          <w:iCs/>
-          <w:color w:val="0000C0"/>
-          <w:sz w:val="20"/>
-          <w:szCs w:val="20"/>
-        </w:rPr>
-        <w:t>leftRearTalonSRX</w:t>
-      </w:r>
-      <w:r>
-        <w:rPr>
-          <w:rFonts w:ascii="Consolas" w:hAnsi="Consolas" w:cs="Consolas"/>
-          <w:i/>
-          <w:iCs/>
-          <w:color w:val="0000C0"/>
-          <w:sz w:val="20"/>
-          <w:szCs w:val="20"/>
-        </w:rPr>
-        <w:t xml:space="preserve"> </w:t>
-      </w:r>
-      <w:r>
-        <w:t xml:space="preserve"> = new CANTalon(2);</w:t>
-      </w:r>
-    </w:p>
-    <w:p>
-      <w:pPr>
-        <w:pStyle w:val="NoSpacing"/>
-      </w:pPr>
-      <w:r>
-        <w:t xml:space="preserve">   </w:t>
-      </w:r>
-      <w:r>
-        <w:rPr>
-          <w:rFonts w:ascii="Consolas" w:hAnsi="Consolas" w:cs="Consolas"/>
-          <w:i/>
-          <w:iCs/>
-          <w:color w:val="0000C0"/>
-          <w:sz w:val="20"/>
-          <w:szCs w:val="20"/>
-        </w:rPr>
-        <w:t>rightFrontTalonSRX</w:t>
-      </w:r>
-      <w:r>
-        <w:rPr>
-          <w:rFonts w:ascii="Consolas" w:hAnsi="Consolas" w:cs="Consolas"/>
-          <w:i/>
-          <w:iCs/>
-          <w:color w:val="0000C0"/>
-          <w:sz w:val="20"/>
-          <w:szCs w:val="20"/>
-        </w:rPr>
-        <w:t xml:space="preserve"> </w:t>
-      </w:r>
-      <w:r>
-        <w:t xml:space="preserve"> = new </w:t>
-      </w:r>
-      <w:r>
-        <w:t>CANTalon</w:t>
-      </w:r>
-      <w:r>
-        <w:t>(3);</w:t>
-      </w:r>
-    </w:p>
-    <w:p>
-      <w:pPr>
-        <w:pStyle w:val="NoSpacing"/>
-      </w:pPr>
-      <w:r>
-        <w:t xml:space="preserve">   </w:t>
-      </w:r>
-      <w:r>
-        <w:rPr>
-          <w:rFonts w:ascii="Consolas" w:hAnsi="Consolas" w:cs="Consolas"/>
-          <w:i/>
-          <w:iCs/>
-          <w:color w:val="0000C0"/>
-          <w:sz w:val="20"/>
-          <w:szCs w:val="20"/>
-        </w:rPr>
-        <w:t>rightRearTalonSRX</w:t>
-      </w:r>
-      <w:r>
-        <w:t xml:space="preserve"> = new CANTalon(4);</w:t>
-      </w:r>
-    </w:p>
-    <w:p>
-      <w:pPr>
-        <w:pStyle w:val="NoSpacing"/>
-      </w:pPr>
-      <w:r>
-        <w:t xml:space="preserve">   </w:t>
-      </w:r>
-      <w:r>
-        <w:rPr>
-          <w:rFonts w:ascii="Consolas" w:hAnsi="Consolas" w:cs="Consolas"/>
-          <w:color w:val="3F7F5F"/>
-          <w:sz w:val="20"/>
-          <w:szCs w:val="20"/>
-        </w:rPr>
-        <w:t>//</w:t>
-      </w:r>
-      <w:r>
-        <w:rPr>
-          <w:rFonts w:ascii="Consolas" w:hAnsi="Consolas" w:cs="Consolas"/>
-          <w:color w:val="3F7F5F"/>
-          <w:sz w:val="20"/>
-          <w:szCs w:val="20"/>
-        </w:rPr>
-        <w:t>Creates the new robot drive to pass to subsystem</w:t>
-      </w:r>
-    </w:p>
-    <w:p>
-      <w:pPr>
-        <w:pStyle w:val="NoSpacing"/>
-        <w:rPr>
-          <w:color w:val="2F5496" w:themeColor="accent5" w:themeShade="BF"/>
-        </w:rPr>
-      </w:pPr>
-      <w:r>
-        <w:t xml:space="preserve">   </w:t>
-      </w:r>
-      <w:r>
-        <w:rPr>
-          <w:rFonts w:ascii="Consolas" w:hAnsi="Consolas" w:cs="Consolas"/>
-          <w:i/>
-          <w:iCs/>
-          <w:color w:val="0000C0"/>
-          <w:sz w:val="20"/>
-          <w:szCs w:val="20"/>
-        </w:rPr>
-        <w:t>driveTrainRobotDrive</w:t>
-      </w:r>
-      <w:r>
-        <w:t xml:space="preserve"> = new RobotDrive(</w:t>
-      </w:r>
-      <w:r>
-        <w:rPr>
-          <w:rFonts w:ascii="Consolas" w:hAnsi="Consolas" w:cs="Consolas"/>
-          <w:i/>
-          <w:iCs/>
-          <w:color w:val="0000C0"/>
-          <w:sz w:val="20"/>
-          <w:szCs w:val="20"/>
-        </w:rPr>
-        <w:t>leftFrontTalonSRX</w:t>
-      </w:r>
-      <w:r>
-        <w:rPr>
-          <w:color w:val="2F5496" w:themeColor="accent5" w:themeShade="BF"/>
-        </w:rPr>
-        <w:t xml:space="preserve">, </w:t>
-      </w:r>
-      <w:r>
-        <w:rPr>
-          <w:rFonts w:ascii="Consolas" w:hAnsi="Consolas" w:cs="Consolas"/>
-          <w:i/>
-          <w:iCs/>
-          <w:color w:val="0000C0"/>
-          <w:sz w:val="20"/>
-          <w:szCs w:val="20"/>
-        </w:rPr>
-        <w:t>leftRearTalonSRX</w:t>
-      </w:r>
-      <w:r>
-        <w:rPr>
-          <w:color w:val="2F5496" w:themeColor="accent5" w:themeShade="BF"/>
-        </w:rPr>
-        <w:t>,</w:t>
-      </w:r>
-      <w:r>
-        <w:rPr>
-          <w:color w:val="2F5496" w:themeColor="accent5" w:themeShade="BF"/>
-        </w:rPr>
-        <w:t xml:space="preserve"> </w:t>
-      </w:r>
-      <w:r>
-        <w:rPr>
-          <w:color w:val="2F5496" w:themeColor="accent5" w:themeShade="BF"/>
-        </w:rPr>
-        <w:t xml:space="preserve"> </w:t>
-      </w:r>
-      <w:r>
-        <w:rPr>
-          <w:rFonts w:ascii="Consolas" w:hAnsi="Consolas" w:cs="Consolas"/>
-          <w:i/>
-          <w:iCs/>
-          <w:color w:val="0000C0"/>
-          <w:sz w:val="20"/>
-          <w:szCs w:val="20"/>
-        </w:rPr>
-        <w:t>rightFrontTalonSRX</w:t>
-      </w:r>
-      <w:r>
-        <w:rPr>
-          <w:color w:val="2F5496" w:themeColor="accent5" w:themeShade="BF"/>
-        </w:rPr>
-        <w:t xml:space="preserve">, </w:t>
-      </w:r>
-      <w:r>
-        <w:rPr>
-          <w:color w:val="2F5496" w:themeColor="accent5" w:themeShade="BF"/>
-        </w:rPr>
-        <w:t xml:space="preserve">  </w:t>
-      </w:r>
-    </w:p>
-    <w:p>
-      <w:pPr>
-        <w:pStyle w:val="NoSpacing"/>
-      </w:pPr>
-      <w:r>
-        <w:rPr>
-          <w:color w:val="2F5496" w:themeColor="accent5" w:themeShade="BF"/>
-        </w:rPr>
-        <w:t xml:space="preserve">                                                                                  </w:t>
-      </w:r>
-      <w:r>
-        <w:rPr>
-          <w:rFonts w:ascii="Consolas" w:hAnsi="Consolas" w:cs="Consolas"/>
-          <w:i/>
-          <w:iCs/>
-          <w:color w:val="0000C0"/>
-          <w:sz w:val="20"/>
-          <w:szCs w:val="20"/>
-        </w:rPr>
-        <w:t>rightRearTalonSRX</w:t>
-      </w:r>
-      <w:r>
-        <w:t>);</w:t>
-      </w:r>
-    </w:p>
-    <w:p>
-      <w:pPr>
-        <w:spacing w:after="0" w:line="240" w:lineRule="auto"/>
-        <w:rPr>
-          <w:i/>
-          <w:u w:val="single"/>
-        </w:rPr>
-      </w:pPr>
-      <w:r>
-        <w:rPr>
-          <w:i/>
-          <w:u w:val="single"/>
-        </w:rPr>
-        <w:t>Parameters</w:t>
-      </w:r>
-    </w:p>
-    <w:p>
-      <w:pPr>
-        <w:spacing w:after="0" w:line="240" w:lineRule="auto"/>
-        <w:rPr>
-          <w:i/>
-        </w:rPr>
-      </w:pPr>
-      <w:r>
-        <w:rPr>
-          <w:i/>
-        </w:rPr>
-        <w:t xml:space="preserve">  Joystick inputs from stickY, stickX</w:t>
-      </w:r>
-    </w:p>
-    <w:p>
-      <w:pPr>
-        <w:spacing w:after="0" w:line="240" w:lineRule="auto"/>
-        <w:rPr>
-          <w:i/>
-        </w:rPr>
-      </w:pPr>
-      <w:r>
-        <w:rPr>
-          <w:i/>
-        </w:rPr>
-        <w:t xml:space="preserve">  </w:t>
-      </w:r>
-      <w:proofErr w:type="gramStart"/>
-      <w:r>
-        <w:rPr>
-          <w:rFonts w:ascii="Consolas" w:hAnsi="Consolas" w:cs="Consolas"/>
           <w:color w:val="0000C0"/>
           <w:sz w:val="20"/>
           <w:szCs w:val="20"/>
@@ -1500,14 +1376,7 @@
         <w:rPr>
           <w:i/>
         </w:rPr>
-        <w:t>.arcadeDrive(</w:t>
-      </w:r>
-      <w:proofErr w:type="gramEnd"/>
-      <w:r>
-        <w:rPr>
-          <w:i/>
-        </w:rPr>
-        <w:t>stickY, stickX</w:t>
+        <w:t>.arcadeDrive(stickY, stickX</w:t>
       </w:r>
       <w:r>
         <w:rPr>
@@ -1548,8 +1417,6 @@
           <w:i/>
         </w:rPr>
       </w:pPr>
-      <w:bookmarkStart w:id="0" w:name="_GoBack"/>
-      <w:bookmarkEnd w:id="0"/>
     </w:p>
     <w:p>
       <w:pPr>
@@ -1588,6 +1455,7 @@
         <w:ind w:firstLine="720"/>
         <w:rPr>
           <w:rFonts w:ascii="Consolas" w:hAnsi="Consolas" w:cs="Consolas"/>
+          <w:color w:val="000000"/>
           <w:sz w:val="20"/>
           <w:szCs w:val="20"/>
         </w:rPr>
@@ -1610,7 +1478,27 @@
           <w:sz w:val="20"/>
           <w:szCs w:val="20"/>
         </w:rPr>
-        <w:t xml:space="preserve"> com.ctre.phoenix.motorcontrol.can.TalonSRX;</w:t>
+        <w:t xml:space="preserve"> </w:t>
+      </w:r>
+      <w:proofErr w:type="spellStart"/>
+      <w:r>
+        <w:rPr>
+          <w:rFonts w:ascii="Consolas" w:hAnsi="Consolas" w:cs="Consolas"/>
+          <w:color w:val="000000"/>
+          <w:sz w:val="20"/>
+          <w:szCs w:val="20"/>
+        </w:rPr>
+        <w:t>com.ctre.phoenix.motorcontrol.can.WPI_TalonSRX</w:t>
+      </w:r>
+      <w:proofErr w:type="spellEnd"/>
+      <w:r>
+        <w:rPr>
+          <w:rFonts w:ascii="Consolas" w:hAnsi="Consolas" w:cs="Consolas"/>
+          <w:color w:val="000000"/>
+          <w:sz w:val="20"/>
+          <w:szCs w:val="20"/>
+        </w:rPr>
+        <w:t>;</w:t>
       </w:r>
     </w:p>
     <w:p>
@@ -1644,7 +1532,38 @@
           <w:sz w:val="20"/>
           <w:szCs w:val="20"/>
         </w:rPr>
-        <w:t xml:space="preserve"> edu.wpi.first.wpilibj.SpeedControllerGroup;</w:t>
+        <w:t xml:space="preserve"> </w:t>
+      </w:r>
+      <w:proofErr w:type="spellStart"/>
+      <w:proofErr w:type="gramStart"/>
+      <w:r>
+        <w:rPr>
+          <w:rFonts w:ascii="Consolas" w:hAnsi="Consolas" w:cs="Consolas"/>
+          <w:color w:val="000000"/>
+          <w:sz w:val="20"/>
+          <w:szCs w:val="20"/>
+        </w:rPr>
+        <w:t>edu.wpi.first</w:t>
+      </w:r>
+      <w:proofErr w:type="gramEnd"/>
+      <w:r>
+        <w:rPr>
+          <w:rFonts w:ascii="Consolas" w:hAnsi="Consolas" w:cs="Consolas"/>
+          <w:color w:val="000000"/>
+          <w:sz w:val="20"/>
+          <w:szCs w:val="20"/>
+        </w:rPr>
+        <w:t>.wpilibj.SpeedControllerGroup</w:t>
+      </w:r>
+      <w:proofErr w:type="spellEnd"/>
+      <w:r>
+        <w:rPr>
+          <w:rFonts w:ascii="Consolas" w:hAnsi="Consolas" w:cs="Consolas"/>
+          <w:color w:val="000000"/>
+          <w:sz w:val="20"/>
+          <w:szCs w:val="20"/>
+        </w:rPr>
+        <w:t>;</w:t>
       </w:r>
     </w:p>
     <w:p>
@@ -1785,24 +1704,17 @@
         </w:rPr>
         <w:t xml:space="preserve"> </w:t>
       </w:r>
-      <w:r>
-        <w:rPr>
-          <w:rFonts w:ascii="Consolas" w:hAnsi="Consolas" w:cs="Consolas"/>
-          <w:color w:val="000000"/>
-          <w:sz w:val="20"/>
-          <w:szCs w:val="20"/>
-        </w:rPr>
-        <w:t>TalonSRX</w:t>
-      </w:r>
-      <w:r>
-        <w:rPr>
-          <w:rFonts w:ascii="Consolas" w:hAnsi="Consolas" w:cs="Consolas"/>
-          <w:color w:val="000000"/>
-          <w:sz w:val="20"/>
-          <w:szCs w:val="20"/>
-        </w:rPr>
-        <w:t xml:space="preserve"> </w:t>
-      </w:r>
+      <w:proofErr w:type="spellStart"/>
+      <w:r>
+        <w:rPr>
+          <w:rFonts w:ascii="Consolas" w:hAnsi="Consolas" w:cs="Consolas"/>
+          <w:color w:val="000000"/>
+          <w:sz w:val="20"/>
+          <w:szCs w:val="20"/>
+        </w:rPr>
+        <w:t>WPI_TalonSRX</w:t>
+      </w:r>
+      <w:proofErr w:type="spellEnd"/>
       <w:r>
         <w:rPr>
           <w:rFonts w:ascii="Consolas" w:hAnsi="Consolas" w:cs="Consolas"/>
@@ -1812,8 +1724,21 @@
           <w:sz w:val="20"/>
           <w:szCs w:val="20"/>
         </w:rPr>
+        <w:t xml:space="preserve"> </w:t>
+      </w:r>
+      <w:proofErr w:type="spellStart"/>
+      <w:r>
+        <w:rPr>
+          <w:rFonts w:ascii="Consolas" w:hAnsi="Consolas" w:cs="Consolas"/>
+          <w:i/>
+          <w:iCs/>
+          <w:color w:val="0000C0"/>
+          <w:sz w:val="20"/>
+          <w:szCs w:val="20"/>
+        </w:rPr>
         <w:t>leftFrontTalonSRX</w:t>
       </w:r>
+      <w:proofErr w:type="spellEnd"/>
       <w:r>
         <w:rPr>
           <w:rFonts w:ascii="Consolas" w:hAnsi="Consolas" w:cs="Consolas"/>
@@ -1885,24 +1810,17 @@
         </w:rPr>
         <w:t xml:space="preserve"> </w:t>
       </w:r>
-      <w:r>
-        <w:rPr>
-          <w:rFonts w:ascii="Consolas" w:hAnsi="Consolas" w:cs="Consolas"/>
-          <w:color w:val="000000"/>
-          <w:sz w:val="20"/>
-          <w:szCs w:val="20"/>
-        </w:rPr>
-        <w:t>TalonSRX</w:t>
-      </w:r>
-      <w:r>
-        <w:rPr>
-          <w:rFonts w:ascii="Consolas" w:hAnsi="Consolas" w:cs="Consolas"/>
-          <w:color w:val="000000"/>
-          <w:sz w:val="20"/>
-          <w:szCs w:val="20"/>
-        </w:rPr>
-        <w:t xml:space="preserve"> </w:t>
-      </w:r>
+      <w:proofErr w:type="spellStart"/>
+      <w:r>
+        <w:rPr>
+          <w:rFonts w:ascii="Consolas" w:hAnsi="Consolas" w:cs="Consolas"/>
+          <w:color w:val="000000"/>
+          <w:sz w:val="20"/>
+          <w:szCs w:val="20"/>
+        </w:rPr>
+        <w:t>WPI_TalonSRX</w:t>
+      </w:r>
+      <w:proofErr w:type="spellEnd"/>
       <w:r>
         <w:rPr>
           <w:rFonts w:ascii="Consolas" w:hAnsi="Consolas" w:cs="Consolas"/>
@@ -1912,8 +1830,21 @@
           <w:sz w:val="20"/>
           <w:szCs w:val="20"/>
         </w:rPr>
+        <w:t xml:space="preserve"> </w:t>
+      </w:r>
+      <w:proofErr w:type="spellStart"/>
+      <w:r>
+        <w:rPr>
+          <w:rFonts w:ascii="Consolas" w:hAnsi="Consolas" w:cs="Consolas"/>
+          <w:i/>
+          <w:iCs/>
+          <w:color w:val="0000C0"/>
+          <w:sz w:val="20"/>
+          <w:szCs w:val="20"/>
+        </w:rPr>
         <w:t>leftRearTalonSRX</w:t>
       </w:r>
+      <w:proofErr w:type="spellEnd"/>
       <w:r>
         <w:rPr>
           <w:rFonts w:ascii="Consolas" w:hAnsi="Consolas" w:cs="Consolas"/>
@@ -1985,24 +1916,17 @@
         </w:rPr>
         <w:t xml:space="preserve"> </w:t>
       </w:r>
-      <w:r>
-        <w:rPr>
-          <w:rFonts w:ascii="Consolas" w:hAnsi="Consolas" w:cs="Consolas"/>
-          <w:color w:val="000000"/>
-          <w:sz w:val="20"/>
-          <w:szCs w:val="20"/>
-        </w:rPr>
-        <w:t>TalonSRX</w:t>
-      </w:r>
-      <w:r>
-        <w:rPr>
-          <w:rFonts w:ascii="Consolas" w:hAnsi="Consolas" w:cs="Consolas"/>
-          <w:color w:val="000000"/>
-          <w:sz w:val="20"/>
-          <w:szCs w:val="20"/>
-        </w:rPr>
-        <w:t xml:space="preserve"> </w:t>
-      </w:r>
+      <w:proofErr w:type="spellStart"/>
+      <w:r>
+        <w:rPr>
+          <w:rFonts w:ascii="Consolas" w:hAnsi="Consolas" w:cs="Consolas"/>
+          <w:color w:val="000000"/>
+          <w:sz w:val="20"/>
+          <w:szCs w:val="20"/>
+        </w:rPr>
+        <w:t>WPI_TalonSRX</w:t>
+      </w:r>
+      <w:proofErr w:type="spellEnd"/>
       <w:r>
         <w:rPr>
           <w:rFonts w:ascii="Consolas" w:hAnsi="Consolas" w:cs="Consolas"/>
@@ -2012,8 +1936,21 @@
           <w:sz w:val="20"/>
           <w:szCs w:val="20"/>
         </w:rPr>
+        <w:t xml:space="preserve"> </w:t>
+      </w:r>
+      <w:proofErr w:type="spellStart"/>
+      <w:r>
+        <w:rPr>
+          <w:rFonts w:ascii="Consolas" w:hAnsi="Consolas" w:cs="Consolas"/>
+          <w:i/>
+          <w:iCs/>
+          <w:color w:val="0000C0"/>
+          <w:sz w:val="20"/>
+          <w:szCs w:val="20"/>
+        </w:rPr>
         <w:t>rightFrontTalonSRX</w:t>
       </w:r>
+      <w:proofErr w:type="spellEnd"/>
       <w:r>
         <w:rPr>
           <w:rFonts w:ascii="Consolas" w:hAnsi="Consolas" w:cs="Consolas"/>
@@ -2085,24 +2022,17 @@
         </w:rPr>
         <w:t xml:space="preserve"> </w:t>
       </w:r>
-      <w:r>
-        <w:rPr>
-          <w:rFonts w:ascii="Consolas" w:hAnsi="Consolas" w:cs="Consolas"/>
-          <w:color w:val="000000"/>
-          <w:sz w:val="20"/>
-          <w:szCs w:val="20"/>
-        </w:rPr>
-        <w:t>TalonSRX</w:t>
-      </w:r>
-      <w:r>
-        <w:rPr>
-          <w:rFonts w:ascii="Consolas" w:hAnsi="Consolas" w:cs="Consolas"/>
-          <w:color w:val="000000"/>
-          <w:sz w:val="20"/>
-          <w:szCs w:val="20"/>
-        </w:rPr>
-        <w:t xml:space="preserve"> </w:t>
-      </w:r>
+      <w:proofErr w:type="spellStart"/>
+      <w:r>
+        <w:rPr>
+          <w:rFonts w:ascii="Consolas" w:hAnsi="Consolas" w:cs="Consolas"/>
+          <w:color w:val="000000"/>
+          <w:sz w:val="20"/>
+          <w:szCs w:val="20"/>
+        </w:rPr>
+        <w:t>WPI_TalonSRX</w:t>
+      </w:r>
+      <w:proofErr w:type="spellEnd"/>
       <w:r>
         <w:rPr>
           <w:rFonts w:ascii="Consolas" w:hAnsi="Consolas" w:cs="Consolas"/>
@@ -2112,8 +2042,21 @@
           <w:sz w:val="20"/>
           <w:szCs w:val="20"/>
         </w:rPr>
+        <w:t xml:space="preserve"> </w:t>
+      </w:r>
+      <w:proofErr w:type="spellStart"/>
+      <w:r>
+        <w:rPr>
+          <w:rFonts w:ascii="Consolas" w:hAnsi="Consolas" w:cs="Consolas"/>
+          <w:i/>
+          <w:iCs/>
+          <w:color w:val="0000C0"/>
+          <w:sz w:val="20"/>
+          <w:szCs w:val="20"/>
+        </w:rPr>
         <w:t>rightRearTalonSRX</w:t>
       </w:r>
+      <w:proofErr w:type="spellEnd"/>
       <w:r>
         <w:rPr>
           <w:rFonts w:ascii="Consolas" w:hAnsi="Consolas" w:cs="Consolas"/>
@@ -2395,16 +2338,7 @@
           <w:sz w:val="20"/>
           <w:szCs w:val="20"/>
         </w:rPr>
-        <w:t xml:space="preserve">   </w:t>
-      </w:r>
-      <w:r>
-        <w:rPr>
-          <w:rFonts w:ascii="Consolas" w:hAnsi="Consolas" w:cs="Consolas"/>
-          <w:color w:val="3F7F5F"/>
-          <w:sz w:val="20"/>
-          <w:szCs w:val="20"/>
-        </w:rPr>
-        <w:t>//Declare each speed controller used</w:t>
+        <w:t xml:space="preserve">   //Declare each speed controller used</w:t>
       </w:r>
     </w:p>
     <w:p>
@@ -2428,6 +2362,7 @@
         </w:rPr>
         <w:t xml:space="preserve">   </w:t>
       </w:r>
+      <w:proofErr w:type="spellStart"/>
       <w:r>
         <w:rPr>
           <w:rFonts w:ascii="Consolas" w:hAnsi="Consolas" w:cs="Consolas"/>
@@ -2439,6 +2374,7 @@
         </w:rPr>
         <w:t>leftFrontTalonSRX</w:t>
       </w:r>
+      <w:proofErr w:type="spellEnd"/>
       <w:r>
         <w:rPr>
           <w:rFonts w:ascii="Consolas" w:hAnsi="Consolas" w:cs="Consolas"/>
@@ -2466,7 +2402,36 @@
           <w:sz w:val="20"/>
           <w:szCs w:val="20"/>
         </w:rPr>
-        <w:t xml:space="preserve"> TalonSRX(1);</w:t>
+        <w:t xml:space="preserve"> </w:t>
+      </w:r>
+      <w:proofErr w:type="spellStart"/>
+      <w:r>
+        <w:rPr>
+          <w:rFonts w:ascii="Consolas" w:hAnsi="Consolas" w:cs="Consolas"/>
+          <w:color w:val="000000"/>
+          <w:sz w:val="20"/>
+          <w:szCs w:val="20"/>
+        </w:rPr>
+        <w:t>WPI_TalonSRX</w:t>
+      </w:r>
+      <w:proofErr w:type="spellEnd"/>
+      <w:r>
+        <w:rPr>
+          <w:rFonts w:ascii="Consolas" w:hAnsi="Consolas" w:cs="Consolas"/>
+          <w:color w:val="000000"/>
+          <w:sz w:val="20"/>
+          <w:szCs w:val="20"/>
+        </w:rPr>
+        <w:t xml:space="preserve"> </w:t>
+      </w:r>
+      <w:r>
+        <w:rPr>
+          <w:rFonts w:ascii="Consolas" w:hAnsi="Consolas" w:cs="Consolas"/>
+          <w:color w:val="000000"/>
+          <w:sz w:val="20"/>
+          <w:szCs w:val="20"/>
+        </w:rPr>
+        <w:t>(1);</w:t>
       </w:r>
     </w:p>
     <w:p>
@@ -2490,6 +2455,7 @@
         </w:rPr>
         <w:t xml:space="preserve">   </w:t>
       </w:r>
+      <w:proofErr w:type="spellStart"/>
       <w:r>
         <w:rPr>
           <w:rFonts w:ascii="Consolas" w:hAnsi="Consolas" w:cs="Consolas"/>
@@ -2501,6 +2467,7 @@
         </w:rPr>
         <w:t>leftRearTalonSRX</w:t>
       </w:r>
+      <w:proofErr w:type="spellEnd"/>
       <w:r>
         <w:rPr>
           <w:rFonts w:ascii="Consolas" w:hAnsi="Consolas" w:cs="Consolas"/>
@@ -2528,7 +2495,36 @@
           <w:sz w:val="20"/>
           <w:szCs w:val="20"/>
         </w:rPr>
-        <w:t xml:space="preserve"> TalonSRX(2);</w:t>
+        <w:t xml:space="preserve"> </w:t>
+      </w:r>
+      <w:proofErr w:type="spellStart"/>
+      <w:r>
+        <w:rPr>
+          <w:rFonts w:ascii="Consolas" w:hAnsi="Consolas" w:cs="Consolas"/>
+          <w:color w:val="000000"/>
+          <w:sz w:val="20"/>
+          <w:szCs w:val="20"/>
+        </w:rPr>
+        <w:t>WPI_TalonSRX</w:t>
+      </w:r>
+      <w:proofErr w:type="spellEnd"/>
+      <w:r>
+        <w:rPr>
+          <w:rFonts w:ascii="Consolas" w:hAnsi="Consolas" w:cs="Consolas"/>
+          <w:color w:val="000000"/>
+          <w:sz w:val="20"/>
+          <w:szCs w:val="20"/>
+        </w:rPr>
+        <w:t xml:space="preserve"> </w:t>
+      </w:r>
+      <w:r>
+        <w:rPr>
+          <w:rFonts w:ascii="Consolas" w:hAnsi="Consolas" w:cs="Consolas"/>
+          <w:color w:val="000000"/>
+          <w:sz w:val="20"/>
+          <w:szCs w:val="20"/>
+        </w:rPr>
+        <w:t>(2);</w:t>
       </w:r>
     </w:p>
     <w:p>
@@ -2552,6 +2548,7 @@
         </w:rPr>
         <w:t xml:space="preserve">   </w:t>
       </w:r>
+      <w:proofErr w:type="spellStart"/>
       <w:r>
         <w:rPr>
           <w:rFonts w:ascii="Consolas" w:hAnsi="Consolas" w:cs="Consolas"/>
@@ -2563,6 +2560,7 @@
         </w:rPr>
         <w:t>rightFrontTalonSRX</w:t>
       </w:r>
+      <w:proofErr w:type="spellEnd"/>
       <w:r>
         <w:rPr>
           <w:rFonts w:ascii="Consolas" w:hAnsi="Consolas" w:cs="Consolas"/>
@@ -2590,7 +2588,36 @@
           <w:sz w:val="20"/>
           <w:szCs w:val="20"/>
         </w:rPr>
-        <w:t xml:space="preserve"> TalonSRX(3);</w:t>
+        <w:t xml:space="preserve"> </w:t>
+      </w:r>
+      <w:proofErr w:type="spellStart"/>
+      <w:r>
+        <w:rPr>
+          <w:rFonts w:ascii="Consolas" w:hAnsi="Consolas" w:cs="Consolas"/>
+          <w:color w:val="000000"/>
+          <w:sz w:val="20"/>
+          <w:szCs w:val="20"/>
+        </w:rPr>
+        <w:t>WPI_TalonSRX</w:t>
+      </w:r>
+      <w:proofErr w:type="spellEnd"/>
+      <w:r>
+        <w:rPr>
+          <w:rFonts w:ascii="Consolas" w:hAnsi="Consolas" w:cs="Consolas"/>
+          <w:color w:val="000000"/>
+          <w:sz w:val="20"/>
+          <w:szCs w:val="20"/>
+        </w:rPr>
+        <w:t xml:space="preserve"> </w:t>
+      </w:r>
+      <w:r>
+        <w:rPr>
+          <w:rFonts w:ascii="Consolas" w:hAnsi="Consolas" w:cs="Consolas"/>
+          <w:color w:val="000000"/>
+          <w:sz w:val="20"/>
+          <w:szCs w:val="20"/>
+        </w:rPr>
+        <w:t>(3);</w:t>
       </w:r>
     </w:p>
     <w:p>
@@ -2614,6 +2641,7 @@
         </w:rPr>
         <w:t xml:space="preserve">   </w:t>
       </w:r>
+      <w:proofErr w:type="spellStart"/>
       <w:r>
         <w:rPr>
           <w:rFonts w:ascii="Consolas" w:hAnsi="Consolas" w:cs="Consolas"/>
@@ -2625,6 +2653,7 @@
         </w:rPr>
         <w:t>rightRearTalonSRX</w:t>
       </w:r>
+      <w:proofErr w:type="spellEnd"/>
       <w:r>
         <w:rPr>
           <w:rFonts w:ascii="Consolas" w:hAnsi="Consolas" w:cs="Consolas"/>
@@ -2652,7 +2681,36 @@
           <w:sz w:val="20"/>
           <w:szCs w:val="20"/>
         </w:rPr>
-        <w:t xml:space="preserve"> TalonSRX(4);</w:t>
+        <w:t xml:space="preserve"> </w:t>
+      </w:r>
+      <w:proofErr w:type="spellStart"/>
+      <w:r>
+        <w:rPr>
+          <w:rFonts w:ascii="Consolas" w:hAnsi="Consolas" w:cs="Consolas"/>
+          <w:color w:val="000000"/>
+          <w:sz w:val="20"/>
+          <w:szCs w:val="20"/>
+        </w:rPr>
+        <w:t>WPI_TalonSRX</w:t>
+      </w:r>
+      <w:proofErr w:type="spellEnd"/>
+      <w:r>
+        <w:rPr>
+          <w:rFonts w:ascii="Consolas" w:hAnsi="Consolas" w:cs="Consolas"/>
+          <w:color w:val="000000"/>
+          <w:sz w:val="20"/>
+          <w:szCs w:val="20"/>
+        </w:rPr>
+        <w:t xml:space="preserve"> </w:t>
+      </w:r>
+      <w:r>
+        <w:rPr>
+          <w:rFonts w:ascii="Consolas" w:hAnsi="Consolas" w:cs="Consolas"/>
+          <w:color w:val="000000"/>
+          <w:sz w:val="20"/>
+          <w:szCs w:val="20"/>
+        </w:rPr>
+        <w:t>(4);</w:t>
       </w:r>
     </w:p>
     <w:p>
@@ -2766,16 +2824,7 @@
           <w:sz w:val="20"/>
           <w:szCs w:val="20"/>
         </w:rPr>
-        <w:t xml:space="preserve">.getWPILIB_SpeedController(), </w:t>
-      </w:r>
-      <w:r>
-        <w:rPr>
-          <w:rFonts w:ascii="Consolas" w:hAnsi="Consolas" w:cs="Consolas"/>
-          <w:color w:val="000000"/>
-          <w:sz w:val="20"/>
-          <w:szCs w:val="20"/>
-        </w:rPr>
-        <w:t xml:space="preserve">        </w:t>
+        <w:t xml:space="preserve">.getWPILIB_SpeedController(),         </w:t>
       </w:r>
     </w:p>
     <w:p>
@@ -3520,18 +3569,7 @@
           <w:sz w:val="20"/>
           <w:szCs w:val="20"/>
         </w:rPr>
-        <w:t>singleMotor1</w:t>
-      </w:r>
-      <w:r>
-        <w:rPr>
-          <w:rFonts w:ascii="Consolas" w:hAnsi="Consolas" w:cs="Consolas"/>
-          <w:i/>
-          <w:iCs/>
-          <w:color w:val="0000C0"/>
-          <w:sz w:val="20"/>
-          <w:szCs w:val="20"/>
-        </w:rPr>
-        <w:t xml:space="preserve"> </w:t>
+        <w:t xml:space="preserve">singleMotor1 </w:t>
       </w:r>
       <w:r>
         <w:t xml:space="preserve"> = new CANTalon(1);</w:t>
@@ -3573,16 +3611,7 @@
           <w:sz w:val="20"/>
           <w:szCs w:val="20"/>
         </w:rPr>
-        <w:t>//</w:t>
-      </w:r>
-      <w:r>
-        <w:rPr>
-          <w:rFonts w:ascii="Consolas" w:hAnsi="Consolas" w:cs="Consolas"/>
-          <w:color w:val="3F7F5F"/>
-          <w:sz w:val="20"/>
-          <w:szCs w:val="20"/>
-        </w:rPr>
-        <w:t>Sets motor output for full speed</w:t>
+        <w:t>//Sets motor output for full speed</w:t>
       </w:r>
     </w:p>
     <w:p>
@@ -3699,7 +3728,36 @@
           <w:sz w:val="20"/>
           <w:szCs w:val="20"/>
         </w:rPr>
-        <w:t xml:space="preserve"> com.ctre.phoenix.motorcontrol.can.TalonSRX;</w:t>
+        <w:t xml:space="preserve"> </w:t>
+      </w:r>
+      <w:proofErr w:type="spellStart"/>
+      <w:r>
+        <w:rPr>
+          <w:rFonts w:ascii="Consolas" w:hAnsi="Consolas" w:cs="Consolas"/>
+          <w:color w:val="000000"/>
+          <w:sz w:val="20"/>
+          <w:szCs w:val="20"/>
+        </w:rPr>
+        <w:t>com.ctre.phoenix.motorcontrol.can.</w:t>
+      </w:r>
+      <w:r>
+        <w:rPr>
+          <w:rFonts w:ascii="Consolas" w:hAnsi="Consolas" w:cs="Consolas"/>
+          <w:color w:val="000000"/>
+          <w:sz w:val="20"/>
+          <w:szCs w:val="20"/>
+        </w:rPr>
+        <w:t>WPI_TalonSRX</w:t>
+      </w:r>
+      <w:proofErr w:type="spellEnd"/>
+      <w:r>
+        <w:rPr>
+          <w:rFonts w:ascii="Consolas" w:hAnsi="Consolas" w:cs="Consolas"/>
+          <w:color w:val="000000"/>
+          <w:sz w:val="20"/>
+          <w:szCs w:val="20"/>
+        </w:rPr>
+        <w:t>;</w:t>
       </w:r>
     </w:p>
     <w:p>
@@ -3780,7 +3838,16 @@
           <w:sz w:val="20"/>
           <w:szCs w:val="20"/>
         </w:rPr>
-        <w:t xml:space="preserve">   </w:t>
+        <w:t xml:space="preserve">   public</w:t>
+      </w:r>
+      <w:r>
+        <w:rPr>
+          <w:rFonts w:ascii="Consolas" w:hAnsi="Consolas" w:cs="Consolas"/>
+          <w:color w:val="000000"/>
+          <w:sz w:val="20"/>
+          <w:szCs w:val="20"/>
+        </w:rPr>
+        <w:t xml:space="preserve"> </w:t>
       </w:r>
       <w:r>
         <w:rPr>
@@ -3791,26 +3858,6 @@
           <w:sz w:val="20"/>
           <w:szCs w:val="20"/>
         </w:rPr>
-        <w:t>public</w:t>
-      </w:r>
-      <w:r>
-        <w:rPr>
-          <w:rFonts w:ascii="Consolas" w:hAnsi="Consolas" w:cs="Consolas"/>
-          <w:color w:val="000000"/>
-          <w:sz w:val="20"/>
-          <w:szCs w:val="20"/>
-        </w:rPr>
-        <w:t xml:space="preserve"> </w:t>
-      </w:r>
-      <w:r>
-        <w:rPr>
-          <w:rFonts w:ascii="Consolas" w:hAnsi="Consolas" w:cs="Consolas"/>
-          <w:b/>
-          <w:bCs/>
-          <w:color w:val="7F0055"/>
-          <w:sz w:val="20"/>
-          <w:szCs w:val="20"/>
-        </w:rPr>
         <w:t>static</w:t>
       </w:r>
       <w:r>
@@ -3822,24 +3869,30 @@
         </w:rPr>
         <w:t xml:space="preserve"> </w:t>
       </w:r>
-      <w:r>
-        <w:rPr>
-          <w:rFonts w:ascii="Consolas" w:hAnsi="Consolas" w:cs="Consolas"/>
-          <w:color w:val="000000"/>
-          <w:sz w:val="20"/>
-          <w:szCs w:val="20"/>
-        </w:rPr>
-        <w:t>TalonSRX</w:t>
-      </w:r>
-      <w:r>
-        <w:rPr>
-          <w:rFonts w:ascii="Consolas" w:hAnsi="Consolas" w:cs="Consolas"/>
-          <w:color w:val="000000"/>
-          <w:sz w:val="20"/>
-          <w:szCs w:val="20"/>
-        </w:rPr>
-        <w:t xml:space="preserve"> </w:t>
-      </w:r>
+      <w:proofErr w:type="spellStart"/>
+      <w:r>
+        <w:rPr>
+          <w:rFonts w:ascii="Consolas" w:hAnsi="Consolas" w:cs="Consolas"/>
+          <w:color w:val="000000"/>
+          <w:sz w:val="20"/>
+          <w:szCs w:val="20"/>
+        </w:rPr>
+        <w:t>WPI_TalonSRX</w:t>
+      </w:r>
+      <w:proofErr w:type="spellEnd"/>
+      <w:r>
+        <w:rPr>
+          <w:rFonts w:ascii="Consolas" w:hAnsi="Consolas" w:cs="Consolas"/>
+          <w:i/>
+          <w:iCs/>
+          <w:color w:val="0000C0"/>
+          <w:sz w:val="20"/>
+          <w:szCs w:val="20"/>
+        </w:rPr>
+        <w:t xml:space="preserve"> </w:t>
+      </w:r>
+      <w:bookmarkStart w:id="0" w:name="_GoBack"/>
+      <w:bookmarkEnd w:id="0"/>
       <w:r>
         <w:rPr>
           <w:rFonts w:ascii="Consolas" w:hAnsi="Consolas" w:cs="Consolas"/>
@@ -4091,8 +4144,129 @@
 </w:document>
 </file>
 
+<file path=word/numbering.xml><?xml version="1.0" encoding="utf-8"?>
+<w:numbering xmlns:wpc="http://schemas.microsoft.com/office/word/2010/wordprocessingCanvas" xmlns:cx="http://schemas.microsoft.com/office/drawing/2014/chartex" xmlns:cx1="http://schemas.microsoft.com/office/drawing/2015/9/8/chartex" xmlns:cx2="http://schemas.microsoft.com/office/drawing/2015/10/21/chartex" xmlns:cx3="http://schemas.microsoft.com/office/drawing/2016/5/9/chartex" xmlns:cx4="http://schemas.microsoft.com/office/drawing/2016/5/10/chartex" xmlns:cx5="http://schemas.microsoft.com/office/drawing/2016/5/11/chartex" xmlns:cx6="http://schemas.microsoft.com/office/drawing/2016/5/12/chartex" xmlns:cx7="http://schemas.microsoft.com/office/drawing/2016/5/13/chartex" xmlns:cx8="http://schemas.microsoft.com/office/drawing/2016/5/14/chartex" xmlns:mc="http://schemas.openxmlformats.org/markup-compatibility/2006" xmlns:aink="http://schemas.microsoft.com/office/drawing/2016/ink" xmlns:am3d="http://schemas.microsoft.com/office/drawing/2017/model3d" xmlns:o="urn:schemas-microsoft-com:office:office" xmlns:r="http://schemas.openxmlformats.org/officeDocument/2006/relationships" xmlns:m="http://schemas.openxmlformats.org/officeDocument/2006/math" xmlns:v="urn:schemas-microsoft-com:vml" xmlns:wp14="http://schemas.microsoft.com/office/word/2010/wordprocessingDrawing" xmlns:wp="http://schemas.openxmlformats.org/drawingml/2006/wordprocessingDrawing" xmlns:w10="urn:schemas-microsoft-com:office:word" xmlns:w="http://schemas.openxmlformats.org/wordprocessingml/2006/main" xmlns:w14="http://schemas.microsoft.com/office/word/2010/wordml" xmlns:w15="http://schemas.microsoft.com/office/word/2012/wordml" xmlns:w16cid="http://schemas.microsoft.com/office/word/2016/wordml/cid" xmlns:w16se="http://schemas.microsoft.com/office/word/2015/wordml/symex" xmlns:wpg="http://schemas.microsoft.com/office/word/2010/wordprocessingGroup" xmlns:wpi="http://schemas.microsoft.com/office/word/2010/wordprocessingInk" xmlns:wne="http://schemas.microsoft.com/office/word/2006/wordml" xmlns:wps="http://schemas.microsoft.com/office/word/2010/wordprocessingShape" mc:Ignorable="w14 w15 w16se w16cid wp14">
+  <w:abstractNum w:abstractNumId="0" w15:restartNumberingAfterBreak="0">
+    <w:nsid w:val="403C0943"/>
+    <w:multiLevelType w:val="hybridMultilevel"/>
+    <w:tmpl w:val="229C33FC"/>
+    <w:lvl w:ilvl="0" w:tplc="04090001">
+      <w:start w:val="1"/>
+      <w:numFmt w:val="bullet"/>
+      <w:lvlText w:val=""/>
+      <w:lvlJc w:val="left"/>
+      <w:pPr>
+        <w:ind w:left="720" w:hanging="360"/>
+      </w:pPr>
+      <w:rPr>
+        <w:rFonts w:ascii="Symbol" w:hAnsi="Symbol" w:hint="default"/>
+      </w:rPr>
+    </w:lvl>
+    <w:lvl w:ilvl="1" w:tplc="04090003" w:tentative="1">
+      <w:start w:val="1"/>
+      <w:numFmt w:val="bullet"/>
+      <w:lvlText w:val="o"/>
+      <w:lvlJc w:val="left"/>
+      <w:pPr>
+        <w:ind w:left="1440" w:hanging="360"/>
+      </w:pPr>
+      <w:rPr>
+        <w:rFonts w:ascii="Courier New" w:hAnsi="Courier New" w:cs="Courier New" w:hint="default"/>
+      </w:rPr>
+    </w:lvl>
+    <w:lvl w:ilvl="2" w:tplc="04090005" w:tentative="1">
+      <w:start w:val="1"/>
+      <w:numFmt w:val="bullet"/>
+      <w:lvlText w:val=""/>
+      <w:lvlJc w:val="left"/>
+      <w:pPr>
+        <w:ind w:left="2160" w:hanging="360"/>
+      </w:pPr>
+      <w:rPr>
+        <w:rFonts w:ascii="Wingdings" w:hAnsi="Wingdings" w:hint="default"/>
+      </w:rPr>
+    </w:lvl>
+    <w:lvl w:ilvl="3" w:tplc="04090001" w:tentative="1">
+      <w:start w:val="1"/>
+      <w:numFmt w:val="bullet"/>
+      <w:lvlText w:val=""/>
+      <w:lvlJc w:val="left"/>
+      <w:pPr>
+        <w:ind w:left="2880" w:hanging="360"/>
+      </w:pPr>
+      <w:rPr>
+        <w:rFonts w:ascii="Symbol" w:hAnsi="Symbol" w:hint="default"/>
+      </w:rPr>
+    </w:lvl>
+    <w:lvl w:ilvl="4" w:tplc="04090003" w:tentative="1">
+      <w:start w:val="1"/>
+      <w:numFmt w:val="bullet"/>
+      <w:lvlText w:val="o"/>
+      <w:lvlJc w:val="left"/>
+      <w:pPr>
+        <w:ind w:left="3600" w:hanging="360"/>
+      </w:pPr>
+      <w:rPr>
+        <w:rFonts w:ascii="Courier New" w:hAnsi="Courier New" w:cs="Courier New" w:hint="default"/>
+      </w:rPr>
+    </w:lvl>
+    <w:lvl w:ilvl="5" w:tplc="04090005" w:tentative="1">
+      <w:start w:val="1"/>
+      <w:numFmt w:val="bullet"/>
+      <w:lvlText w:val=""/>
+      <w:lvlJc w:val="left"/>
+      <w:pPr>
+        <w:ind w:left="4320" w:hanging="360"/>
+      </w:pPr>
+      <w:rPr>
+        <w:rFonts w:ascii="Wingdings" w:hAnsi="Wingdings" w:hint="default"/>
+      </w:rPr>
+    </w:lvl>
+    <w:lvl w:ilvl="6" w:tplc="04090001" w:tentative="1">
+      <w:start w:val="1"/>
+      <w:numFmt w:val="bullet"/>
+      <w:lvlText w:val=""/>
+      <w:lvlJc w:val="left"/>
+      <w:pPr>
+        <w:ind w:left="5040" w:hanging="360"/>
+      </w:pPr>
+      <w:rPr>
+        <w:rFonts w:ascii="Symbol" w:hAnsi="Symbol" w:hint="default"/>
+      </w:rPr>
+    </w:lvl>
+    <w:lvl w:ilvl="7" w:tplc="04090003" w:tentative="1">
+      <w:start w:val="1"/>
+      <w:numFmt w:val="bullet"/>
+      <w:lvlText w:val="o"/>
+      <w:lvlJc w:val="left"/>
+      <w:pPr>
+        <w:ind w:left="5760" w:hanging="360"/>
+      </w:pPr>
+      <w:rPr>
+        <w:rFonts w:ascii="Courier New" w:hAnsi="Courier New" w:cs="Courier New" w:hint="default"/>
+      </w:rPr>
+    </w:lvl>
+    <w:lvl w:ilvl="8" w:tplc="04090005" w:tentative="1">
+      <w:start w:val="1"/>
+      <w:numFmt w:val="bullet"/>
+      <w:lvlText w:val=""/>
+      <w:lvlJc w:val="left"/>
+      <w:pPr>
+        <w:ind w:left="6480" w:hanging="360"/>
+      </w:pPr>
+      <w:rPr>
+        <w:rFonts w:ascii="Wingdings" w:hAnsi="Wingdings" w:hint="default"/>
+      </w:rPr>
+    </w:lvl>
+  </w:abstractNum>
+  <w:num w:numId="1">
+    <w:abstractNumId w:val="0"/>
+  </w:num>
+</w:numbering>
+</file>
+
 <file path=word/styles.xml><?xml version="1.0" encoding="utf-8"?>
-<w:styles xmlns:mc="http://schemas.openxmlformats.org/markup-compatibility/2006" xmlns:r="http://schemas.openxmlformats.org/officeDocument/2006/relationships" xmlns:w="http://schemas.openxmlformats.org/wordprocessingml/2006/main" xmlns:w14="http://schemas.microsoft.com/office/word/2010/wordml" xmlns:w15="http://schemas.microsoft.com/office/word/2012/wordml" mc:Ignorable="w14 w15">
+<w:styles xmlns:mc="http://schemas.openxmlformats.org/markup-compatibility/2006" xmlns:r="http://schemas.openxmlformats.org/officeDocument/2006/relationships" xmlns:w="http://schemas.openxmlformats.org/wordprocessingml/2006/main" xmlns:w14="http://schemas.microsoft.com/office/word/2010/wordml" xmlns:w15="http://schemas.microsoft.com/office/word/2012/wordml" xmlns:w16cid="http://schemas.microsoft.com/office/word/2016/wordml/cid" xmlns:w16se="http://schemas.microsoft.com/office/word/2015/wordml/symex" mc:Ignorable="w14 w15 w16se w16cid">
   <w:docDefaults>
     <w:rPrDefault>
       <w:rPr>
@@ -4102,7 +4276,7 @@
     </w:rPrDefault>
     <w:pPrDefault/>
   </w:docDefaults>
-  <w:latentStyles w:defLockedState="0" w:defUIPriority="99" w:defSemiHidden="0" w:defUnhideWhenUsed="0" w:defQFormat="0" w:count="371">
+  <w:latentStyles w:defLockedState="0" w:defUIPriority="99" w:defSemiHidden="0" w:defUnhideWhenUsed="0" w:defQFormat="0" w:count="375">
     <w:lsdException w:name="Normal" w:uiPriority="0" w:qFormat="1"/>
     <w:lsdException w:name="heading 1" w:uiPriority="9" w:qFormat="1"/>
     <w:lsdException w:name="heading 2" w:semiHidden="1" w:uiPriority="9" w:unhideWhenUsed="1" w:qFormat="1"/>
@@ -4208,7 +4382,6 @@
     <w:lsdException w:name="HTML Sample" w:semiHidden="1" w:unhideWhenUsed="1"/>
     <w:lsdException w:name="HTML Typewriter" w:semiHidden="1" w:unhideWhenUsed="1"/>
     <w:lsdException w:name="HTML Variable" w:semiHidden="1" w:unhideWhenUsed="1"/>
-    <w:lsdException w:name="Normal Table" w:semiHidden="1" w:unhideWhenUsed="1"/>
     <w:lsdException w:name="annotation subject" w:semiHidden="1" w:unhideWhenUsed="1"/>
     <w:lsdException w:name="No List" w:semiHidden="1" w:unhideWhenUsed="1"/>
     <w:lsdException w:name="Outline List 1" w:semiHidden="1" w:unhideWhenUsed="1"/>
@@ -4252,10 +4425,8 @@
     <w:lsdException w:name="Table Elegant" w:semiHidden="1" w:unhideWhenUsed="1"/>
     <w:lsdException w:name="Table Professional" w:semiHidden="1" w:unhideWhenUsed="1"/>
     <w:lsdException w:name="Table Subtle 1" w:semiHidden="1" w:unhideWhenUsed="1"/>
-    <w:lsdException w:name="Table Subtle 2" w:semiHidden="1" w:unhideWhenUsed="1"/>
     <w:lsdException w:name="Table Web 1" w:semiHidden="1" w:unhideWhenUsed="1"/>
     <w:lsdException w:name="Table Web 2" w:semiHidden="1" w:unhideWhenUsed="1"/>
-    <w:lsdException w:name="Table Web 3" w:semiHidden="1" w:unhideWhenUsed="1"/>
     <w:lsdException w:name="Balloon Text" w:semiHidden="1" w:unhideWhenUsed="1"/>
     <w:lsdException w:name="Table Grid" w:uiPriority="39"/>
     <w:lsdException w:name="Table Theme" w:semiHidden="1" w:unhideWhenUsed="1"/>
@@ -4474,6 +4645,10 @@
     <w:lsdException w:name="List Table 5 Dark Accent 6" w:uiPriority="50"/>
     <w:lsdException w:name="List Table 6 Colorful Accent 6" w:uiPriority="51"/>
     <w:lsdException w:name="List Table 7 Colorful Accent 6" w:uiPriority="52"/>
+    <w:lsdException w:name="Mention" w:semiHidden="1" w:unhideWhenUsed="1"/>
+    <w:lsdException w:name="Smart Hyperlink" w:semiHidden="1" w:unhideWhenUsed="1"/>
+    <w:lsdException w:name="Hashtag" w:semiHidden="1" w:unhideWhenUsed="1"/>
+    <w:lsdException w:name="Unresolved Mention" w:semiHidden="1" w:unhideWhenUsed="1"/>
   </w:latentStyles>
   <w:style w:type="paragraph" w:default="1" w:styleId="Normal">
     <w:name w:val="Normal"/>
@@ -4509,7 +4684,6 @@
   <w:style w:type="character" w:default="1" w:styleId="DefaultParagraphFont">
     <w:name w:val="Default Paragraph Font"/>
     <w:uiPriority w:val="1"/>
-    <w:semiHidden/>
     <w:unhideWhenUsed/>
   </w:style>
   <w:style w:type="table" w:default="1" w:styleId="TableNormal">

</xml_diff>